<commit_message>
update bai thi cuoi ki
</commit_message>
<xml_diff>
--- a/LapTrinhHDT/src/com/minhhh2004110025/baithicuoiki/LTHDT - HUỲNH HỮU MINH - 2004110025 -K14DCPM01.docx
+++ b/LapTrinhHDT/src/com/minhhh2004110025/baithicuoiki/LTHDT - HUỲNH HỮU MINH - 2004110025 -K14DCPM01.docx
@@ -2820,7 +2820,7 @@
                 <w:noProof/>
                 <w:webHidden/>
               </w:rPr>
-              <w:t>14</w:t>
+              <w:t>15</w:t>
             </w:r>
             <w:r>
               <w:rPr>
@@ -2908,7 +2908,7 @@
                 <w:noProof/>
                 <w:webHidden/>
               </w:rPr>
-              <w:t>16</w:t>
+              <w:t>17</w:t>
             </w:r>
             <w:r>
               <w:rPr>
@@ -2996,7 +2996,7 @@
                 <w:noProof/>
                 <w:webHidden/>
               </w:rPr>
-              <w:t>18</w:t>
+              <w:t>19</w:t>
             </w:r>
             <w:r>
               <w:rPr>
@@ -3084,7 +3084,7 @@
                 <w:noProof/>
                 <w:webHidden/>
               </w:rPr>
-              <w:t>19</w:t>
+              <w:t>21</w:t>
             </w:r>
             <w:r>
               <w:rPr>
@@ -3172,7 +3172,7 @@
                 <w:noProof/>
                 <w:webHidden/>
               </w:rPr>
-              <w:t>20</w:t>
+              <w:t>22</w:t>
             </w:r>
             <w:r>
               <w:rPr>
@@ -3260,7 +3260,7 @@
                 <w:noProof/>
                 <w:webHidden/>
               </w:rPr>
-              <w:t>21</w:t>
+              <w:t>23</w:t>
             </w:r>
             <w:r>
               <w:rPr>
@@ -3348,7 +3348,7 @@
                 <w:noProof/>
                 <w:webHidden/>
               </w:rPr>
-              <w:t>21</w:t>
+              <w:t>23</w:t>
             </w:r>
             <w:r>
               <w:rPr>
@@ -3436,7 +3436,7 @@
                 <w:noProof/>
                 <w:webHidden/>
               </w:rPr>
-              <w:t>22</w:t>
+              <w:t>24</w:t>
             </w:r>
             <w:r>
               <w:rPr>
@@ -3524,7 +3524,7 @@
                 <w:noProof/>
                 <w:webHidden/>
               </w:rPr>
-              <w:t>23</w:t>
+              <w:t>25</w:t>
             </w:r>
             <w:r>
               <w:rPr>
@@ -3612,7 +3612,7 @@
                 <w:noProof/>
                 <w:webHidden/>
               </w:rPr>
-              <w:t>23</w:t>
+              <w:t>25</w:t>
             </w:r>
             <w:r>
               <w:rPr>
@@ -3700,7 +3700,7 @@
                 <w:noProof/>
                 <w:webHidden/>
               </w:rPr>
-              <w:t>24</w:t>
+              <w:t>26</w:t>
             </w:r>
             <w:r>
               <w:rPr>
@@ -3788,7 +3788,7 @@
                 <w:noProof/>
                 <w:webHidden/>
               </w:rPr>
-              <w:t>25</w:t>
+              <w:t>27</w:t>
             </w:r>
             <w:r>
               <w:rPr>
@@ -3876,7 +3876,7 @@
                 <w:noProof/>
                 <w:webHidden/>
               </w:rPr>
-              <w:t>25</w:t>
+              <w:t>29</w:t>
             </w:r>
             <w:r>
               <w:rPr>
@@ -3964,7 +3964,7 @@
                 <w:noProof/>
                 <w:webHidden/>
               </w:rPr>
-              <w:t>26</w:t>
+              <w:t>30</w:t>
             </w:r>
             <w:r>
               <w:rPr>
@@ -4052,7 +4052,7 @@
                 <w:noProof/>
                 <w:webHidden/>
               </w:rPr>
-              <w:t>26</w:t>
+              <w:t>30</w:t>
             </w:r>
             <w:r>
               <w:rPr>
@@ -4140,7 +4140,7 @@
                 <w:noProof/>
                 <w:webHidden/>
               </w:rPr>
-              <w:t>27</w:t>
+              <w:t>31</w:t>
             </w:r>
             <w:r>
               <w:rPr>
@@ -4228,7 +4228,7 @@
                 <w:noProof/>
                 <w:webHidden/>
               </w:rPr>
-              <w:t>27</w:t>
+              <w:t>32</w:t>
             </w:r>
             <w:r>
               <w:rPr>
@@ -4316,7 +4316,7 @@
                 <w:noProof/>
                 <w:webHidden/>
               </w:rPr>
-              <w:t>28</w:t>
+              <w:t>33</w:t>
             </w:r>
             <w:r>
               <w:rPr>
@@ -4404,7 +4404,7 @@
                 <w:noProof/>
                 <w:webHidden/>
               </w:rPr>
-              <w:t>28</w:t>
+              <w:t>34</w:t>
             </w:r>
             <w:r>
               <w:rPr>
@@ -4492,7 +4492,7 @@
                 <w:noProof/>
                 <w:webHidden/>
               </w:rPr>
-              <w:t>29</w:t>
+              <w:t>35</w:t>
             </w:r>
             <w:r>
               <w:rPr>
@@ -4580,7 +4580,7 @@
                 <w:noProof/>
                 <w:webHidden/>
               </w:rPr>
-              <w:t>30</w:t>
+              <w:t>36</w:t>
             </w:r>
             <w:r>
               <w:rPr>
@@ -4668,7 +4668,7 @@
                 <w:noProof/>
                 <w:webHidden/>
               </w:rPr>
-              <w:t>32</w:t>
+              <w:t>38</w:t>
             </w:r>
             <w:r>
               <w:rPr>
@@ -4756,7 +4756,7 @@
                 <w:noProof/>
                 <w:webHidden/>
               </w:rPr>
-              <w:t>32</w:t>
+              <w:t>38</w:t>
             </w:r>
             <w:r>
               <w:rPr>
@@ -4844,7 +4844,7 @@
                 <w:noProof/>
                 <w:webHidden/>
               </w:rPr>
-              <w:t>32</w:t>
+              <w:t>38</w:t>
             </w:r>
             <w:r>
               <w:rPr>
@@ -4932,7 +4932,7 @@
                 <w:noProof/>
                 <w:webHidden/>
               </w:rPr>
-              <w:t>32</w:t>
+              <w:t>38</w:t>
             </w:r>
             <w:r>
               <w:rPr>
@@ -5020,7 +5020,7 @@
                 <w:noProof/>
                 <w:webHidden/>
               </w:rPr>
-              <w:t>32</w:t>
+              <w:t>38</w:t>
             </w:r>
             <w:r>
               <w:rPr>
@@ -5108,7 +5108,7 @@
                 <w:noProof/>
                 <w:webHidden/>
               </w:rPr>
-              <w:t>33</w:t>
+              <w:t>39</w:t>
             </w:r>
             <w:r>
               <w:rPr>
@@ -5179,7 +5179,7 @@
                 <w:noProof/>
                 <w:webHidden/>
               </w:rPr>
-              <w:t>34</w:t>
+              <w:t>40</w:t>
             </w:r>
             <w:r>
               <w:rPr>
@@ -5250,7 +5250,7 @@
                 <w:noProof/>
                 <w:webHidden/>
               </w:rPr>
-              <w:t>35</w:t>
+              <w:t>41</w:t>
             </w:r>
             <w:r>
               <w:rPr>
@@ -7438,9 +7438,12 @@
         <w:t xml:space="preserve"> t</w:t>
       </w:r>
       <w:r>
-        <w:t>hông tin nhân viên</w:t>
+        <w:t xml:space="preserve">hông tin </w:t>
       </w:r>
       <w:bookmarkEnd w:id="17"/>
+      <w:r>
+        <w:t>hàng hóa</w:t>
+      </w:r>
     </w:p>
     <w:p>
       <w:pPr>
@@ -11100,6 +11103,9 @@
         <w:spacing w:line="360" w:lineRule="auto"/>
       </w:pPr>
       <w:r>
+        <w:rPr>
+          <w:noProof/>
+        </w:rPr>
         <w:drawing>
           <wp:anchor distT="0" distB="0" distL="114300" distR="114300" simplePos="0" relativeHeight="251847680" behindDoc="0" locked="0" layoutInCell="1" allowOverlap="1" wp14:anchorId="40816379" wp14:editId="0BC46DA6">
             <wp:simplePos x="0" y="0"/>
@@ -11198,6 +11204,9 @@
         <w:spacing w:line="360" w:lineRule="auto"/>
       </w:pPr>
       <w:r>
+        <w:rPr>
+          <w:noProof/>
+        </w:rPr>
         <w:lastRenderedPageBreak/>
         <w:drawing>
           <wp:anchor distT="0" distB="0" distL="114300" distR="114300" simplePos="0" relativeHeight="251848704" behindDoc="0" locked="0" layoutInCell="1" allowOverlap="1" wp14:anchorId="6F4127FE" wp14:editId="09FCB998">
@@ -11304,6 +11313,9 @@
         <w:spacing w:line="360" w:lineRule="auto"/>
       </w:pPr>
       <w:r>
+        <w:rPr>
+          <w:noProof/>
+        </w:rPr>
         <w:drawing>
           <wp:anchor distT="0" distB="0" distL="114300" distR="114300" simplePos="0" relativeHeight="251850752" behindDoc="0" locked="0" layoutInCell="1" allowOverlap="1" wp14:anchorId="425898CB" wp14:editId="73023C25">
             <wp:simplePos x="0" y="0"/>
@@ -12732,6 +12744,9 @@
         <w:spacing w:line="360" w:lineRule="auto"/>
       </w:pPr>
       <w:r>
+        <w:rPr>
+          <w:noProof/>
+        </w:rPr>
         <w:drawing>
           <wp:anchor distT="0" distB="0" distL="114300" distR="114300" simplePos="0" relativeHeight="251849728" behindDoc="0" locked="0" layoutInCell="1" allowOverlap="1" wp14:anchorId="2D5532D0" wp14:editId="1853980C">
             <wp:simplePos x="0" y="0"/>
@@ -12925,6 +12940,9 @@
     </w:p>
     <w:p>
       <w:r>
+        <w:rPr>
+          <w:noProof/>
+        </w:rPr>
         <w:drawing>
           <wp:inline distT="0" distB="0" distL="0" distR="0" wp14:anchorId="4963953E" wp14:editId="2989B9AD">
             <wp:extent cx="5874105" cy="892175"/>

</xml_diff>